<commit_message>
Add new formats and more accurate folder names
</commit_message>
<xml_diff>
--- a/WEB 1 Project Plan.docx
+++ b/WEB 1 Project Plan.docx
@@ -2,6 +2,8 @@
 <file path=word/document.xml><?xml version="1.0" encoding="utf-8"?>
 <w:document xmlns:wpc="http://schemas.microsoft.com/office/word/2010/wordprocessingCanvas" xmlns:cx="http://schemas.microsoft.com/office/drawing/2014/chartex" xmlns:cx1="http://schemas.microsoft.com/office/drawing/2015/9/8/chartex" xmlns:cx2="http://schemas.microsoft.com/office/drawing/2015/10/21/chartex" xmlns:cx3="http://schemas.microsoft.com/office/drawing/2016/5/9/chartex" xmlns:cx4="http://schemas.microsoft.com/office/drawing/2016/5/10/chartex" xmlns:cx5="http://schemas.microsoft.com/office/drawing/2016/5/11/chartex" xmlns:cx6="http://schemas.microsoft.com/office/drawing/2016/5/12/chartex" xmlns:cx7="http://schemas.microsoft.com/office/drawing/2016/5/13/chartex" xmlns:cx8="http://schemas.microsoft.com/office/drawing/2016/5/14/chartex" xmlns:mc="http://schemas.openxmlformats.org/markup-compatibility/2006" xmlns:aink="http://schemas.microsoft.com/office/drawing/2016/ink" xmlns:am3d="http://schemas.microsoft.com/office/drawing/2017/model3d" xmlns:o="urn:schemas-microsoft-com:office:office" xmlns:r="http://schemas.openxmlformats.org/officeDocument/2006/relationships" xmlns:m="http://schemas.openxmlformats.org/officeDocument/2006/math" xmlns:v="urn:schemas-microsoft-com:vml" xmlns:wp14="http://schemas.microsoft.com/office/word/2010/wordprocessingDrawing" xmlns:wp="http://schemas.openxmlformats.org/drawingml/2006/wordprocessingDrawing" xmlns:w10="urn:schemas-microsoft-com:office:word" xmlns:w="http://schemas.openxmlformats.org/wordprocessingml/2006/main" xmlns:w14="http://schemas.microsoft.com/office/word/2010/wordml" xmlns:w15="http://schemas.microsoft.com/office/word/2012/wordml" xmlns:w16cid="http://schemas.microsoft.com/office/word/2016/wordml/cid" xmlns:w16se="http://schemas.microsoft.com/office/word/2015/wordml/symex" xmlns:wpg="http://schemas.microsoft.com/office/word/2010/wordprocessingGroup" xmlns:wpi="http://schemas.microsoft.com/office/word/2010/wordprocessingInk" xmlns:wne="http://schemas.microsoft.com/office/word/2006/wordml" xmlns:wps="http://schemas.microsoft.com/office/word/2010/wordprocessingShape" mc:Ignorable="w14 w15 w16se w16cid wp14">
   <w:body>
+    <w:bookmarkStart w:id="0" w:name="_GoBack" w:displacedByCustomXml="next"/>
+    <w:bookmarkEnd w:id="0" w:displacedByCustomXml="next"/>
     <w:sdt>
       <w:sdtPr>
         <w:rPr>
@@ -1616,12 +1618,12 @@
       <w:pPr>
         <w:pStyle w:val="Heading1"/>
       </w:pPr>
-      <w:bookmarkStart w:id="0" w:name="_Toc13490077"/>
+      <w:bookmarkStart w:id="1" w:name="_Toc13490077"/>
       <w:r>
         <w:lastRenderedPageBreak/>
         <w:t>Introduction</w:t>
       </w:r>
-      <w:bookmarkEnd w:id="0"/>
+      <w:bookmarkEnd w:id="1"/>
     </w:p>
     <w:p>
       <w:r>
@@ -1638,21 +1640,21 @@
       <w:pPr>
         <w:pStyle w:val="Heading1"/>
       </w:pPr>
-      <w:bookmarkStart w:id="1" w:name="_Toc13490078"/>
+      <w:bookmarkStart w:id="2" w:name="_Toc13490078"/>
       <w:r>
         <w:t>Target audience</w:t>
       </w:r>
-      <w:bookmarkEnd w:id="1"/>
+      <w:bookmarkEnd w:id="2"/>
     </w:p>
     <w:p>
       <w:pPr>
         <w:pStyle w:val="Heading2"/>
       </w:pPr>
-      <w:bookmarkStart w:id="2" w:name="_Toc13490079"/>
+      <w:bookmarkStart w:id="3" w:name="_Toc13490079"/>
       <w:r>
         <w:t>Why do they visit your site?</w:t>
       </w:r>
-      <w:bookmarkEnd w:id="2"/>
+      <w:bookmarkEnd w:id="3"/>
     </w:p>
     <w:p>
       <w:pPr>
@@ -1677,11 +1679,11 @@
       <w:pPr>
         <w:pStyle w:val="Heading2"/>
       </w:pPr>
-      <w:bookmarkStart w:id="3" w:name="_Toc13490080"/>
+      <w:bookmarkStart w:id="4" w:name="_Toc13490080"/>
       <w:r>
         <w:t>What do they want to reach?</w:t>
       </w:r>
-      <w:bookmarkEnd w:id="3"/>
+      <w:bookmarkEnd w:id="4"/>
     </w:p>
     <w:p>
       <w:pPr>
@@ -1712,11 +1714,11 @@
       <w:pPr>
         <w:pStyle w:val="Heading2"/>
       </w:pPr>
-      <w:bookmarkStart w:id="4" w:name="_Toc13490081"/>
+      <w:bookmarkStart w:id="5" w:name="_Toc13490081"/>
       <w:r>
         <w:t>What information do they need?</w:t>
       </w:r>
-      <w:bookmarkEnd w:id="4"/>
+      <w:bookmarkEnd w:id="5"/>
     </w:p>
     <w:p>
       <w:pPr>
@@ -1809,8 +1811,6 @@
         </w:rPr>
         <w:br w:type="page"/>
       </w:r>
-      <w:bookmarkStart w:id="5" w:name="_GoBack"/>
-      <w:bookmarkEnd w:id="5"/>
     </w:p>
     <w:p>
       <w:pPr>
@@ -2060,7 +2060,7 @@
           </mc:Choice>
           <mc:Fallback>
             <w:pict>
-              <v:shapetype w14:anchorId="172D8275" id="_x0000_t32" coordsize="21600,21600" o:spt="32" o:oned="t" path="m,l21600,21600e" filled="f">
+              <v:shapetype w14:anchorId="03BEF048" id="_x0000_t32" coordsize="21600,21600" o:spt="32" o:oned="t" path="m,l21600,21600e" filled="f">
                 <v:path arrowok="t" fillok="f" o:connecttype="none"/>
                 <o:lock v:ext="edit" shapetype="t"/>
               </v:shapetype>
@@ -2137,7 +2137,7 @@
           </mc:Choice>
           <mc:Fallback>
             <w:pict>
-              <v:line w14:anchorId="012B1992" id="Straight Connector 63" o:spid="_x0000_s1026" style="position:absolute;z-index:251728896;visibility:visible;mso-wrap-style:square;mso-width-percent:0;mso-height-percent:0;mso-wrap-distance-left:9pt;mso-wrap-distance-top:0;mso-wrap-distance-right:9pt;mso-wrap-distance-bottom:0;mso-position-horizontal:absolute;mso-position-horizontal-relative:text;mso-position-vertical:absolute;mso-position-vertical-relative:text;mso-width-percent:0;mso-height-percent:0;mso-width-relative:margin;mso-height-relative:margin" from="200pt,18.95pt" to="200pt,32.95pt" o:gfxdata="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" strokecolor="#4579b8 [3044]"/>
+              <v:line w14:anchorId="5847A314" id="Straight Connector 63" o:spid="_x0000_s1026" style="position:absolute;z-index:251728896;visibility:visible;mso-wrap-style:square;mso-width-percent:0;mso-height-percent:0;mso-wrap-distance-left:9pt;mso-wrap-distance-top:0;mso-wrap-distance-right:9pt;mso-wrap-distance-bottom:0;mso-position-horizontal:absolute;mso-position-horizontal-relative:text;mso-position-vertical:absolute;mso-position-vertical-relative:text;mso-width-percent:0;mso-height-percent:0;mso-width-relative:margin;mso-height-relative:margin" from="200pt,18.95pt" to="200pt,32.95pt" o:gfxdata="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" strokecolor="#4579b8 [3044]"/>
             </w:pict>
           </mc:Fallback>
         </mc:AlternateContent>
@@ -2217,7 +2217,7 @@
           </mc:Choice>
           <mc:Fallback>
             <w:pict>
-              <v:shape w14:anchorId="7D29EDD4" id="Straight Arrow Connector 64" o:spid="_x0000_s1026" type="#_x0000_t32" style="position:absolute;margin-left:274pt;margin-top:81.75pt;width:0;height:29.4pt;z-index:251744256;visibility:visible;mso-wrap-style:square;mso-height-percent:0;mso-wrap-distance-left:9pt;mso-wrap-distance-top:0;mso-wrap-distance-right:9pt;mso-wrap-distance-bottom:0;mso-position-horizontal:absolute;mso-position-horizontal-relative:text;mso-position-vertical:absolute;mso-position-vertical-relative:text;mso-height-percent:0;mso-height-relative:margin" o:gfxdata="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" strokecolor="#4579b8 [3044]">
+              <v:shape w14:anchorId="3ABCD5E8" id="Straight Arrow Connector 64" o:spid="_x0000_s1026" type="#_x0000_t32" style="position:absolute;margin-left:274pt;margin-top:81.75pt;width:0;height:29.4pt;z-index:251744256;visibility:visible;mso-wrap-style:square;mso-height-percent:0;mso-wrap-distance-left:9pt;mso-wrap-distance-top:0;mso-wrap-distance-right:9pt;mso-wrap-distance-bottom:0;mso-position-horizontal:absolute;mso-position-horizontal-relative:text;mso-position-vertical:absolute;mso-position-vertical-relative:text;mso-height-percent:0;mso-height-relative:margin" o:gfxdata="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" strokecolor="#4579b8 [3044]">
                 <v:stroke endarrow="open"/>
               </v:shape>
             </w:pict>
@@ -2290,7 +2290,7 @@
           </mc:Choice>
           <mc:Fallback>
             <w:pict>
-              <v:shape w14:anchorId="7D33294D" id="Straight Arrow Connector 68" o:spid="_x0000_s1026" type="#_x0000_t32" style="position:absolute;margin-left:225.3pt;margin-top:110.45pt;width:0;height:26.65pt;z-index:251740160;visibility:visible;mso-wrap-style:square;mso-height-percent:0;mso-wrap-distance-left:9pt;mso-wrap-distance-top:0;mso-wrap-distance-right:9pt;mso-wrap-distance-bottom:0;mso-position-horizontal:absolute;mso-position-horizontal-relative:text;mso-position-vertical:absolute;mso-position-vertical-relative:text;mso-height-percent:0;mso-height-relative:margin" o:gfxdata="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" strokecolor="#4579b8 [3044]">
+              <v:shape w14:anchorId="62C40093" id="Straight Arrow Connector 68" o:spid="_x0000_s1026" type="#_x0000_t32" style="position:absolute;margin-left:225.3pt;margin-top:110.45pt;width:0;height:26.65pt;z-index:251740160;visibility:visible;mso-wrap-style:square;mso-height-percent:0;mso-wrap-distance-left:9pt;mso-wrap-distance-top:0;mso-wrap-distance-right:9pt;mso-wrap-distance-bottom:0;mso-position-horizontal:absolute;mso-position-horizontal-relative:text;mso-position-vertical:absolute;mso-position-vertical-relative:text;mso-height-percent:0;mso-height-relative:margin" o:gfxdata="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" strokecolor="#4579b8 [3044]">
                 <v:stroke endarrow="open"/>
               </v:shape>
             </w:pict>
@@ -2363,7 +2363,7 @@
           </mc:Choice>
           <mc:Fallback>
             <w:pict>
-              <v:shape w14:anchorId="6C603E75" id="Straight Arrow Connector 69" o:spid="_x0000_s1026" type="#_x0000_t32" style="position:absolute;margin-left:308pt;margin-top:108.5pt;width:0;height:26.65pt;z-index:251739136;visibility:visible;mso-wrap-style:square;mso-height-percent:0;mso-wrap-distance-left:9pt;mso-wrap-distance-top:0;mso-wrap-distance-right:9pt;mso-wrap-distance-bottom:0;mso-position-horizontal:absolute;mso-position-horizontal-relative:text;mso-position-vertical:absolute;mso-position-vertical-relative:text;mso-height-percent:0;mso-height-relative:margin" o:gfxdata="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" strokecolor="#4579b8 [3044]">
+              <v:shape w14:anchorId="2C3C5456" id="Straight Arrow Connector 69" o:spid="_x0000_s1026" type="#_x0000_t32" style="position:absolute;margin-left:308pt;margin-top:108.5pt;width:0;height:26.65pt;z-index:251739136;visibility:visible;mso-wrap-style:square;mso-height-percent:0;mso-wrap-distance-left:9pt;mso-wrap-distance-top:0;mso-wrap-distance-right:9pt;mso-wrap-distance-bottom:0;mso-position-horizontal:absolute;mso-position-horizontal-relative:text;mso-position-vertical:absolute;mso-position-vertical-relative:text;mso-height-percent:0;mso-height-relative:margin" o:gfxdata="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" strokecolor="#4579b8 [3044]">
                 <v:stroke endarrow="open"/>
               </v:shape>
             </w:pict>
@@ -2436,7 +2436,7 @@
           </mc:Choice>
           <mc:Fallback>
             <w:pict>
-              <v:shape w14:anchorId="295D5881" id="Straight Arrow Connector 72" o:spid="_x0000_s1026" type="#_x0000_t32" style="position:absolute;margin-left:402.65pt;margin-top:109.8pt;width:0;height:26.65pt;z-index:251736064;visibility:visible;mso-wrap-style:square;mso-height-percent:0;mso-wrap-distance-left:9pt;mso-wrap-distance-top:0;mso-wrap-distance-right:9pt;mso-wrap-distance-bottom:0;mso-position-horizontal:absolute;mso-position-horizontal-relative:text;mso-position-vertical:absolute;mso-position-vertical-relative:text;mso-height-percent:0;mso-height-relative:margin" o:gfxdata="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" strokecolor="#4579b8 [3044]">
+              <v:shape w14:anchorId="6F1DAC37" id="Straight Arrow Connector 72" o:spid="_x0000_s1026" type="#_x0000_t32" style="position:absolute;margin-left:402.65pt;margin-top:109.8pt;width:0;height:26.65pt;z-index:251736064;visibility:visible;mso-wrap-style:square;mso-height-percent:0;mso-wrap-distance-left:9pt;mso-wrap-distance-top:0;mso-wrap-distance-right:9pt;mso-wrap-distance-bottom:0;mso-position-horizontal:absolute;mso-position-horizontal-relative:text;mso-position-vertical:absolute;mso-position-vertical-relative:text;mso-height-percent:0;mso-height-relative:margin" o:gfxdata="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" strokecolor="#4579b8 [3044]">
                 <v:stroke endarrow="open"/>
               </v:shape>
             </w:pict>
@@ -2910,7 +2910,7 @@
           </mc:Choice>
           <mc:Fallback>
             <w:pict>
-              <v:shape w14:anchorId="32FAA955" id="Straight Arrow Connector 80" o:spid="_x0000_s1026" type="#_x0000_t32" style="position:absolute;margin-left:76.6pt;margin-top:.45pt;width:0;height:34pt;z-index:251735040;visibility:visible;mso-wrap-style:square;mso-wrap-distance-left:9pt;mso-wrap-distance-top:0;mso-wrap-distance-right:9pt;mso-wrap-distance-bottom:0;mso-position-horizontal:absolute;mso-position-horizontal-relative:text;mso-position-vertical:absolute;mso-position-vertical-relative:text" o:gfxdata="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" strokecolor="#4579b8 [3044]">
+              <v:shape w14:anchorId="5DCA355A" id="Straight Arrow Connector 80" o:spid="_x0000_s1026" type="#_x0000_t32" style="position:absolute;margin-left:76.6pt;margin-top:.45pt;width:0;height:34pt;z-index:251735040;visibility:visible;mso-wrap-style:square;mso-wrap-distance-left:9pt;mso-wrap-distance-top:0;mso-wrap-distance-right:9pt;mso-wrap-distance-bottom:0;mso-position-horizontal:absolute;mso-position-horizontal-relative:text;mso-position-vertical:absolute;mso-position-vertical-relative:text" o:gfxdata="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" strokecolor="#4579b8 [3044]">
                 <v:stroke endarrow="open"/>
               </v:shape>
             </w:pict>
@@ -2980,7 +2980,7 @@
           </mc:Choice>
           <mc:Fallback>
             <w:pict>
-              <v:shape w14:anchorId="19376C52" id="Straight Arrow Connector 81" o:spid="_x0000_s1026" type="#_x0000_t32" style="position:absolute;margin-left:181.25pt;margin-top:.45pt;width:0;height:34pt;z-index:251734016;visibility:visible;mso-wrap-style:square;mso-wrap-distance-left:9pt;mso-wrap-distance-top:0;mso-wrap-distance-right:9pt;mso-wrap-distance-bottom:0;mso-position-horizontal:absolute;mso-position-horizontal-relative:text;mso-position-vertical:absolute;mso-position-vertical-relative:text" o:gfxdata="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" strokecolor="#4579b8 [3044]">
+              <v:shape w14:anchorId="64611DF5" id="Straight Arrow Connector 81" o:spid="_x0000_s1026" type="#_x0000_t32" style="position:absolute;margin-left:181.25pt;margin-top:.45pt;width:0;height:34pt;z-index:251734016;visibility:visible;mso-wrap-style:square;mso-wrap-distance-left:9pt;mso-wrap-distance-top:0;mso-wrap-distance-right:9pt;mso-wrap-distance-bottom:0;mso-position-horizontal:absolute;mso-position-horizontal-relative:text;mso-position-vertical:absolute;mso-position-vertical-relative:text" o:gfxdata="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" strokecolor="#4579b8 [3044]">
                 <v:stroke endarrow="open"/>
               </v:shape>
             </w:pict>
@@ -3050,7 +3050,7 @@
           </mc:Choice>
           <mc:Fallback>
             <w:pict>
-              <v:line w14:anchorId="6E5D25B6" id="Straight Connector 82" o:spid="_x0000_s1026" style="position:absolute;z-index:251729920;visibility:visible;mso-wrap-style:square;mso-width-percent:0;mso-wrap-distance-left:9pt;mso-wrap-distance-top:0;mso-wrap-distance-right:9pt;mso-wrap-distance-bottom:0;mso-position-horizontal:absolute;mso-position-horizontal-relative:text;mso-position-vertical:absolute;mso-position-vertical-relative:text;mso-width-percent:0;mso-width-relative:margin" from="-19.3pt,-.25pt" to="396pt,-.25pt" o:gfxdata="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" strokecolor="#4579b8 [3044]"/>
+              <v:line w14:anchorId="70C71C2A" id="Straight Connector 82" o:spid="_x0000_s1026" style="position:absolute;z-index:251729920;visibility:visible;mso-wrap-style:square;mso-width-percent:0;mso-wrap-distance-left:9pt;mso-wrap-distance-top:0;mso-wrap-distance-right:9pt;mso-wrap-distance-bottom:0;mso-position-horizontal:absolute;mso-position-horizontal-relative:text;mso-position-vertical:absolute;mso-position-vertical-relative:text;mso-width-percent:0;mso-width-relative:margin" from="-19.3pt,-.25pt" to="396pt,-.25pt" o:gfxdata="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" strokecolor="#4579b8 [3044]"/>
             </w:pict>
           </mc:Fallback>
         </mc:AlternateContent>
@@ -3118,7 +3118,7 @@
           </mc:Choice>
           <mc:Fallback>
             <w:pict>
-              <v:shape w14:anchorId="4112E7B6" id="Straight Arrow Connector 83" o:spid="_x0000_s1026" type="#_x0000_t32" style="position:absolute;margin-left:-18.7pt;margin-top:.45pt;width:0;height:34pt;z-index:251731968;visibility:visible;mso-wrap-style:square;mso-wrap-distance-left:9pt;mso-wrap-distance-top:0;mso-wrap-distance-right:9pt;mso-wrap-distance-bottom:0;mso-position-horizontal:absolute;mso-position-horizontal-relative:text;mso-position-vertical:absolute;mso-position-vertical-relative:text" o:gfxdata="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" strokecolor="#4579b8 [3044]">
+              <v:shape w14:anchorId="7FB68284" id="Straight Arrow Connector 83" o:spid="_x0000_s1026" type="#_x0000_t32" style="position:absolute;margin-left:-18.7pt;margin-top:.45pt;width:0;height:34pt;z-index:251731968;visibility:visible;mso-wrap-style:square;mso-wrap-distance-left:9pt;mso-wrap-distance-top:0;mso-wrap-distance-right:9pt;mso-wrap-distance-bottom:0;mso-position-horizontal:absolute;mso-position-horizontal-relative:text;mso-position-vertical:absolute;mso-position-vertical-relative:text" o:gfxdata="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" strokecolor="#4579b8 [3044]">
                 <v:stroke endarrow="open"/>
               </v:shape>
             </w:pict>
@@ -3188,7 +3188,7 @@
           </mc:Choice>
           <mc:Fallback>
             <w:pict>
-              <v:shape w14:anchorId="5BC27FAD" id="Straight Arrow Connector 84" o:spid="_x0000_s1026" type="#_x0000_t32" style="position:absolute;margin-left:395.95pt;margin-top:.45pt;width:0;height:34pt;z-index:251730944;visibility:visible;mso-wrap-style:square;mso-wrap-distance-left:9pt;mso-wrap-distance-top:0;mso-wrap-distance-right:9pt;mso-wrap-distance-bottom:0;mso-position-horizontal:absolute;mso-position-horizontal-relative:text;mso-position-vertical:absolute;mso-position-vertical-relative:text" o:gfxdata="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" strokecolor="#4579b8 [3044]">
+              <v:shape w14:anchorId="1D6D0FF7" id="Straight Arrow Connector 84" o:spid="_x0000_s1026" type="#_x0000_t32" style="position:absolute;margin-left:395.95pt;margin-top:.45pt;width:0;height:34pt;z-index:251730944;visibility:visible;mso-wrap-style:square;mso-wrap-distance-left:9pt;mso-wrap-distance-top:0;mso-wrap-distance-right:9pt;mso-wrap-distance-bottom:0;mso-position-horizontal:absolute;mso-position-horizontal-relative:text;mso-position-vertical:absolute;mso-position-vertical-relative:text" o:gfxdata="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" strokecolor="#4579b8 [3044]">
                 <v:stroke endarrow="open"/>
               </v:shape>
             </w:pict>
@@ -3931,7 +3931,7 @@
           </mc:Choice>
           <mc:Fallback>
             <w:pict>
-              <v:line w14:anchorId="14A53382" id="Straight Connector 71" o:spid="_x0000_s1026" style="position:absolute;z-index:251737088;visibility:visible;mso-wrap-style:square;mso-width-percent:0;mso-height-percent:0;mso-wrap-distance-left:9pt;mso-wrap-distance-top:0;mso-wrap-distance-right:9pt;mso-wrap-distance-bottom:0;mso-position-horizontal:absolute;mso-position-horizontal-relative:text;mso-position-vertical:absolute;mso-position-vertical-relative:text;mso-width-percent:0;mso-height-percent:0;mso-width-relative:margin;mso-height-relative:margin" from="225.6pt,16.25pt" to="403.2pt,16.25pt" o:gfxdata="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" strokecolor="#4579b8 [3044]"/>
+              <v:line w14:anchorId="1126E9F1" id="Straight Connector 71" o:spid="_x0000_s1026" style="position:absolute;z-index:251737088;visibility:visible;mso-wrap-style:square;mso-width-percent:0;mso-height-percent:0;mso-wrap-distance-left:9pt;mso-wrap-distance-top:0;mso-wrap-distance-right:9pt;mso-wrap-distance-bottom:0;mso-position-horizontal:absolute;mso-position-horizontal-relative:text;mso-position-vertical:absolute;mso-position-vertical-relative:text;mso-width-percent:0;mso-height-percent:0;mso-width-relative:margin;mso-height-relative:margin" from="225.6pt,16.25pt" to="403.2pt,16.25pt" o:gfxdata="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" strokecolor="#4579b8 [3044]"/>
             </w:pict>
           </mc:Fallback>
         </mc:AlternateContent>
@@ -4063,12 +4063,17 @@
         <w:pStyle w:val="Heading1"/>
       </w:pPr>
       <w:bookmarkStart w:id="7" w:name="_Toc13490083"/>
+      <w:proofErr w:type="gramStart"/>
       <w:r>
         <w:lastRenderedPageBreak/>
         <w:t xml:space="preserve">Wireframe </w:t>
       </w:r>
       <w:r>
-        <w:t>: Home Page</w:t>
+        <w:t>:</w:t>
+      </w:r>
+      <w:proofErr w:type="gramEnd"/>
+      <w:r>
+        <w:t xml:space="preserve"> Home Page</w:t>
       </w:r>
       <w:bookmarkEnd w:id="7"/>
     </w:p>
@@ -4146,9 +4151,14 @@
         <w:pStyle w:val="Heading1"/>
       </w:pPr>
       <w:bookmarkStart w:id="8" w:name="_Toc13490084"/>
+      <w:proofErr w:type="gramStart"/>
       <w:r>
         <w:lastRenderedPageBreak/>
-        <w:t>Wireframe : News</w:t>
+        <w:t>Wireframe :</w:t>
+      </w:r>
+      <w:proofErr w:type="gramEnd"/>
+      <w:r>
+        <w:t xml:space="preserve"> News</w:t>
       </w:r>
       <w:bookmarkEnd w:id="8"/>
     </w:p>
@@ -4239,9 +4249,14 @@
         <w:pStyle w:val="Heading1"/>
       </w:pPr>
       <w:bookmarkStart w:id="9" w:name="_Toc13490085"/>
+      <w:proofErr w:type="gramStart"/>
       <w:r>
         <w:lastRenderedPageBreak/>
-        <w:t>Wireframe : Sign Up</w:t>
+        <w:t>Wireframe :</w:t>
+      </w:r>
+      <w:proofErr w:type="gramEnd"/>
+      <w:r>
+        <w:t xml:space="preserve"> Sign Up</w:t>
       </w:r>
       <w:bookmarkEnd w:id="9"/>
     </w:p>
@@ -4323,9 +4338,14 @@
         <w:pStyle w:val="Heading1"/>
       </w:pPr>
       <w:bookmarkStart w:id="10" w:name="_Toc13490086"/>
+      <w:proofErr w:type="gramStart"/>
       <w:r>
         <w:lastRenderedPageBreak/>
-        <w:t>Wireframe : Sign In</w:t>
+        <w:t>Wireframe :</w:t>
+      </w:r>
+      <w:proofErr w:type="gramEnd"/>
+      <w:r>
+        <w:t xml:space="preserve"> Sign In</w:t>
       </w:r>
       <w:bookmarkEnd w:id="10"/>
     </w:p>
@@ -4396,9 +4416,14 @@
         <w:pStyle w:val="Heading1"/>
       </w:pPr>
       <w:bookmarkStart w:id="11" w:name="_Toc13490087"/>
+      <w:proofErr w:type="gramStart"/>
       <w:r>
         <w:lastRenderedPageBreak/>
-        <w:t>Wireframe : Models</w:t>
+        <w:t>Wireframe :</w:t>
+      </w:r>
+      <w:proofErr w:type="gramEnd"/>
+      <w:r>
+        <w:t xml:space="preserve"> Models</w:t>
       </w:r>
       <w:bookmarkEnd w:id="11"/>
     </w:p>
@@ -4479,9 +4504,14 @@
         <w:pStyle w:val="Heading1"/>
       </w:pPr>
       <w:bookmarkStart w:id="12" w:name="_Toc13490088"/>
+      <w:proofErr w:type="gramStart"/>
       <w:r>
         <w:lastRenderedPageBreak/>
-        <w:t xml:space="preserve">Wireframe : </w:t>
+        <w:t>Wireframe :</w:t>
+      </w:r>
+      <w:proofErr w:type="gramEnd"/>
+      <w:r>
+        <w:t xml:space="preserve"> </w:t>
       </w:r>
       <w:r>
         <w:t>Model S</w:t>
@@ -4561,9 +4591,14 @@
         <w:pStyle w:val="Heading1"/>
       </w:pPr>
       <w:bookmarkStart w:id="13" w:name="_Toc13490089"/>
+      <w:proofErr w:type="gramStart"/>
       <w:r>
         <w:lastRenderedPageBreak/>
-        <w:t>Wireframe : Model X</w:t>
+        <w:t>Wireframe :</w:t>
+      </w:r>
+      <w:proofErr w:type="gramEnd"/>
+      <w:r>
+        <w:t xml:space="preserve"> Model X</w:t>
       </w:r>
       <w:bookmarkEnd w:id="13"/>
     </w:p>
@@ -4645,9 +4680,14 @@
         <w:pStyle w:val="Heading1"/>
       </w:pPr>
       <w:bookmarkStart w:id="14" w:name="_Toc13490090"/>
+      <w:proofErr w:type="gramStart"/>
       <w:r>
         <w:lastRenderedPageBreak/>
-        <w:t>Wireframe : Model 3</w:t>
+        <w:t>Wireframe :</w:t>
+      </w:r>
+      <w:proofErr w:type="gramEnd"/>
+      <w:r>
+        <w:t xml:space="preserve"> Model 3</w:t>
       </w:r>
       <w:bookmarkEnd w:id="14"/>
     </w:p>
@@ -4729,9 +4769,14 @@
         <w:pStyle w:val="Heading1"/>
       </w:pPr>
       <w:bookmarkStart w:id="15" w:name="_Toc13490091"/>
+      <w:proofErr w:type="gramStart"/>
       <w:r>
         <w:lastRenderedPageBreak/>
-        <w:t>Wireframe : Contact Us</w:t>
+        <w:t>Wireframe :</w:t>
+      </w:r>
+      <w:proofErr w:type="gramEnd"/>
+      <w:r>
+        <w:t xml:space="preserve"> Contact Us</w:t>
       </w:r>
       <w:bookmarkEnd w:id="15"/>
     </w:p>
@@ -6258,6 +6303,7 @@
   <w:rsids>
     <w:rsidRoot w:val="0020099A"/>
     <w:rsid w:val="0020099A"/>
+    <w:rsid w:val="003F76AA"/>
     <w:rsid w:val="008E76EF"/>
     <w:rsid w:val="00CA5202"/>
   </w:rsids>
@@ -7078,7 +7124,7 @@
 </file>
 
 <file path=customXml/itemProps2.xml><?xml version="1.0" encoding="utf-8"?>
-<ds:datastoreItem xmlns:ds="http://schemas.openxmlformats.org/officeDocument/2006/customXml" ds:itemID="{E30D406C-4920-4002-9B86-6BB04C5DB6CC}">
+<ds:datastoreItem xmlns:ds="http://schemas.openxmlformats.org/officeDocument/2006/customXml" ds:itemID="{04D6CBC1-BAE3-44C9-9785-0CB7D918EF01}">
   <ds:schemaRefs>
     <ds:schemaRef ds:uri="http://schemas.openxmlformats.org/officeDocument/2006/bibliography"/>
   </ds:schemaRefs>

</xml_diff>